<commit_message>
Updated docs and Role PK
</commit_message>
<xml_diff>
--- a/doc/460P4Analysis.docx
+++ b/doc/460P4Analysis.docx
@@ -244,31 +244,31 @@
           <w:szCs w:val="24"/>
           <w:rtl w:val="0"/>
         </w:rPr>
-        <w:t xml:space="preserve">, firstName, middleName, lastName, Salary, OfficeNo)</w:t>
-      </w:r>
-    </w:p>
-    <w:p>
-      <w:pPr>
-        <w:contextualSpacing w:val="0"/>
-      </w:pPr>
-      <w:r>
-        <w:rPr>
-          <w:rtl w:val="0"/>
-        </w:rPr>
-      </w:r>
-    </w:p>
-    <w:p>
-      <w:pPr>
-        <w:contextualSpacing w:val="0"/>
-      </w:pPr>
-      <w:r>
-        <w:rPr>
-          <w:rFonts w:ascii="Times New Roman" w:cs="Times New Roman" w:eastAsia="Times New Roman" w:hAnsi="Times New Roman"/>
-          <w:sz w:val="24"/>
-          <w:szCs w:val="24"/>
-          <w:rtl w:val="0"/>
-        </w:rPr>
-        <w:t xml:space="preserve">FDs: IdNo -&gt; firstName, middleName, lastName, salary, OfficeNo</w:t>
+        <w:t xml:space="preserve">, firstName, middleName, lastName, Salary)</w:t>
+      </w:r>
+    </w:p>
+    <w:p>
+      <w:pPr>
+        <w:contextualSpacing w:val="0"/>
+      </w:pPr>
+      <w:r>
+        <w:rPr>
+          <w:rtl w:val="0"/>
+        </w:rPr>
+      </w:r>
+    </w:p>
+    <w:p>
+      <w:pPr>
+        <w:contextualSpacing w:val="0"/>
+      </w:pPr>
+      <w:r>
+        <w:rPr>
+          <w:rFonts w:ascii="Times New Roman" w:cs="Times New Roman" w:eastAsia="Times New Roman" w:hAnsi="Times New Roman"/>
+          <w:sz w:val="24"/>
+          <w:szCs w:val="24"/>
+          <w:rtl w:val="0"/>
+        </w:rPr>
+        <w:t xml:space="preserve">FDs: IdNo -&gt; firstName, middleName, lastName, salary</w:t>
       </w:r>
     </w:p>
     <w:p>
@@ -306,7 +306,7 @@
           <w:szCs w:val="24"/>
           <w:rtl w:val="0"/>
         </w:rPr>
-        <w:t xml:space="preserve">2nf: firstName, middleName, lastName, Salary, OfficeNo are FD on IdNo</w:t>
+        <w:t xml:space="preserve">2nf: firstName, middleName, lastName, and Salary, are FD on IdNo</w:t>
       </w:r>
     </w:p>
     <w:p>
@@ -713,6 +713,388 @@
           <w:u w:val="single"/>
           <w:rtl w:val="0"/>
         </w:rPr>
+        <w:t xml:space="preserve">time</w:t>
+      </w:r>
+      <w:r>
+        <w:rPr>
+          <w:rFonts w:ascii="Times New Roman" w:cs="Times New Roman" w:eastAsia="Times New Roman" w:hAnsi="Times New Roman"/>
+          <w:sz w:val="24"/>
+          <w:szCs w:val="24"/>
+          <w:rtl w:val="0"/>
+        </w:rPr>
+        <w:t xml:space="preserve">, Client</w:t>
+      </w:r>
+      <w:r>
+        <w:rPr>
+          <w:rFonts w:ascii="Times New Roman" w:cs="Times New Roman" w:eastAsia="Times New Roman" w:hAnsi="Times New Roman"/>
+          <w:sz w:val="24"/>
+          <w:szCs w:val="24"/>
+          <w:rtl w:val="0"/>
+        </w:rPr>
+        <w:t xml:space="preserve">)</w:t>
+      </w:r>
+    </w:p>
+    <w:p>
+      <w:pPr>
+        <w:contextualSpacing w:val="0"/>
+      </w:pPr>
+      <w:r>
+        <w:rPr>
+          <w:rtl w:val="0"/>
+        </w:rPr>
+      </w:r>
+    </w:p>
+    <w:p>
+      <w:pPr>
+        <w:contextualSpacing w:val="0"/>
+      </w:pPr>
+      <w:r>
+        <w:rPr>
+          <w:rFonts w:ascii="Times New Roman" w:cs="Times New Roman" w:eastAsia="Times New Roman" w:hAnsi="Times New Roman"/>
+          <w:sz w:val="24"/>
+          <w:szCs w:val="24"/>
+          <w:rtl w:val="0"/>
+        </w:rPr>
+        <w:t xml:space="preserve">FDs: Interviewer, time -&gt; Client</w:t>
+      </w:r>
+    </w:p>
+    <w:p>
+      <w:pPr>
+        <w:contextualSpacing w:val="0"/>
+      </w:pPr>
+      <w:r>
+        <w:rPr>
+          <w:rtl w:val="0"/>
+        </w:rPr>
+      </w:r>
+    </w:p>
+    <w:p>
+      <w:pPr>
+        <w:contextualSpacing w:val="0"/>
+      </w:pPr>
+      <w:r>
+        <w:rPr>
+          <w:rFonts w:ascii="Times New Roman" w:cs="Times New Roman" w:eastAsia="Times New Roman" w:hAnsi="Times New Roman"/>
+          <w:sz w:val="24"/>
+          <w:szCs w:val="24"/>
+          <w:rtl w:val="0"/>
+        </w:rPr>
+        <w:t xml:space="preserve">The reason time is part of the primary key is just in case a client needs to reschedule last minute and thus there could temporarily be two interviews scheduled for the same person (may need to bill client for both meetings because of the last minute change and the instructor not being able to meet with anyone at that first time)</w:t>
+      </w:r>
+    </w:p>
+    <w:p>
+      <w:pPr>
+        <w:contextualSpacing w:val="0"/>
+      </w:pPr>
+      <w:r>
+        <w:rPr>
+          <w:rtl w:val="0"/>
+        </w:rPr>
+      </w:r>
+    </w:p>
+    <w:p>
+      <w:pPr>
+        <w:contextualSpacing w:val="0"/>
+      </w:pPr>
+      <w:r>
+        <w:rPr>
+          <w:rFonts w:ascii="Times New Roman" w:cs="Times New Roman" w:eastAsia="Times New Roman" w:hAnsi="Times New Roman"/>
+          <w:sz w:val="24"/>
+          <w:szCs w:val="24"/>
+          <w:rtl w:val="0"/>
+        </w:rPr>
+        <w:t xml:space="preserve">1nf:  No attributes are set-valued</w:t>
+      </w:r>
+    </w:p>
+    <w:p>
+      <w:pPr>
+        <w:contextualSpacing w:val="0"/>
+      </w:pPr>
+      <w:r>
+        <w:rPr>
+          <w:rFonts w:ascii="Times New Roman" w:cs="Times New Roman" w:eastAsia="Times New Roman" w:hAnsi="Times New Roman"/>
+          <w:sz w:val="24"/>
+          <w:szCs w:val="24"/>
+          <w:rtl w:val="0"/>
+        </w:rPr>
+        <w:t xml:space="preserve">2nf: Client is FFD on Interviewer, time because each interviewer can have multiple interviews and there can be multiple interviews at the same time</w:t>
+      </w:r>
+    </w:p>
+    <w:p>
+      <w:pPr>
+        <w:contextualSpacing w:val="0"/>
+      </w:pPr>
+      <w:r>
+        <w:rPr>
+          <w:rFonts w:ascii="Times New Roman" w:cs="Times New Roman" w:eastAsia="Times New Roman" w:hAnsi="Times New Roman"/>
+          <w:sz w:val="24"/>
+          <w:szCs w:val="24"/>
+          <w:rtl w:val="0"/>
+        </w:rPr>
+        <w:t xml:space="preserve">3nf: Interviewer, time is a superkey</w:t>
+      </w:r>
+    </w:p>
+    <w:p>
+      <w:pPr>
+        <w:contextualSpacing w:val="0"/>
+      </w:pPr>
+      <w:r>
+        <w:rPr>
+          <w:rtl w:val="0"/>
+        </w:rPr>
+      </w:r>
+    </w:p>
+    <w:p>
+      <w:pPr>
+        <w:contextualSpacing w:val="0"/>
+      </w:pPr>
+      <w:r>
+        <w:rPr>
+          <w:rtl w:val="0"/>
+        </w:rPr>
+      </w:r>
+    </w:p>
+    <w:p>
+      <w:pPr>
+        <w:contextualSpacing w:val="0"/>
+      </w:pPr>
+      <w:r>
+        <w:rPr>
+          <w:rFonts w:ascii="Times New Roman" w:cs="Times New Roman" w:eastAsia="Times New Roman" w:hAnsi="Times New Roman"/>
+          <w:sz w:val="24"/>
+          <w:szCs w:val="24"/>
+          <w:rtl w:val="0"/>
+        </w:rPr>
+        <w:t xml:space="preserve">Relation: Role(</w:t>
+      </w:r>
+      <w:r>
+        <w:rPr>
+          <w:rFonts w:ascii="Times New Roman" w:cs="Times New Roman" w:eastAsia="Times New Roman" w:hAnsi="Times New Roman"/>
+          <w:sz w:val="24"/>
+          <w:szCs w:val="24"/>
+          <w:u w:val="single"/>
+          <w:rtl w:val="0"/>
+        </w:rPr>
+        <w:t xml:space="preserve">empId</w:t>
+      </w:r>
+      <w:r>
+        <w:rPr>
+          <w:rFonts w:ascii="Times New Roman" w:cs="Times New Roman" w:eastAsia="Times New Roman" w:hAnsi="Times New Roman"/>
+          <w:sz w:val="24"/>
+          <w:szCs w:val="24"/>
+          <w:rtl w:val="0"/>
+        </w:rPr>
+        <w:t xml:space="preserve">, </w:t>
+      </w:r>
+      <w:r>
+        <w:rPr>
+          <w:rFonts w:ascii="Times New Roman" w:cs="Times New Roman" w:eastAsia="Times New Roman" w:hAnsi="Times New Roman"/>
+          <w:sz w:val="24"/>
+          <w:szCs w:val="24"/>
+          <w:u w:val="single"/>
+          <w:rtl w:val="0"/>
+        </w:rPr>
+        <w:t xml:space="preserve">role</w:t>
+      </w:r>
+      <w:r>
+        <w:rPr>
+          <w:rFonts w:ascii="Times New Roman" w:cs="Times New Roman" w:eastAsia="Times New Roman" w:hAnsi="Times New Roman"/>
+          <w:sz w:val="24"/>
+          <w:szCs w:val="24"/>
+          <w:rtl w:val="0"/>
+        </w:rPr>
+        <w:t xml:space="preserve">, </w:t>
+      </w:r>
+      <w:r>
+        <w:rPr>
+          <w:rFonts w:ascii="Times New Roman" w:cs="Times New Roman" w:eastAsia="Times New Roman" w:hAnsi="Times New Roman"/>
+          <w:sz w:val="24"/>
+          <w:szCs w:val="24"/>
+          <w:u w:val="single"/>
+          <w:rtl w:val="0"/>
+        </w:rPr>
+        <w:t xml:space="preserve">officeNo</w:t>
+      </w:r>
+      <w:r>
+        <w:rPr>
+          <w:rFonts w:ascii="Times New Roman" w:cs="Times New Roman" w:eastAsia="Times New Roman" w:hAnsi="Times New Roman"/>
+          <w:sz w:val="24"/>
+          <w:szCs w:val="24"/>
+          <w:rtl w:val="0"/>
+        </w:rPr>
+        <w:t xml:space="preserve">)</w:t>
+      </w:r>
+    </w:p>
+    <w:p>
+      <w:pPr>
+        <w:contextualSpacing w:val="0"/>
+      </w:pPr>
+      <w:r>
+        <w:rPr>
+          <w:rtl w:val="0"/>
+        </w:rPr>
+      </w:r>
+    </w:p>
+    <w:p>
+      <w:pPr>
+        <w:contextualSpacing w:val="0"/>
+      </w:pPr>
+      <w:r>
+        <w:rPr>
+          <w:rFonts w:ascii="Times New Roman" w:cs="Times New Roman" w:eastAsia="Times New Roman" w:hAnsi="Times New Roman"/>
+          <w:sz w:val="24"/>
+          <w:szCs w:val="24"/>
+          <w:rtl w:val="0"/>
+        </w:rPr>
+        <w:t xml:space="preserve">FDs: No non-trivials</w:t>
+      </w:r>
+    </w:p>
+    <w:p>
+      <w:pPr>
+        <w:contextualSpacing w:val="0"/>
+      </w:pPr>
+      <w:r>
+        <w:rPr>
+          <w:rtl w:val="0"/>
+        </w:rPr>
+      </w:r>
+    </w:p>
+    <w:p>
+      <w:pPr>
+        <w:contextualSpacing w:val="0"/>
+      </w:pPr>
+      <w:r>
+        <w:rPr>
+          <w:rFonts w:ascii="Times New Roman" w:cs="Times New Roman" w:eastAsia="Times New Roman" w:hAnsi="Times New Roman"/>
+          <w:sz w:val="24"/>
+          <w:szCs w:val="24"/>
+          <w:rtl w:val="0"/>
+        </w:rPr>
+        <w:t xml:space="preserve">The reason role is part of the primary key is because as stated in the description, an employee can assume multiple roles.  In each office, there can be multiples of the same  role.  Also, by having officeNo part of the primary key, employees can take roles in multiple offices (temporarily for a transfer, or if we need one manager to watch two offices since a manager at an office quit suddenly).</w:t>
+      </w:r>
+    </w:p>
+    <w:p>
+      <w:pPr>
+        <w:contextualSpacing w:val="0"/>
+      </w:pPr>
+      <w:r>
+        <w:rPr>
+          <w:rtl w:val="0"/>
+        </w:rPr>
+      </w:r>
+    </w:p>
+    <w:p>
+      <w:pPr>
+        <w:contextualSpacing w:val="0"/>
+      </w:pPr>
+      <w:r>
+        <w:rPr>
+          <w:rFonts w:ascii="Times New Roman" w:cs="Times New Roman" w:eastAsia="Times New Roman" w:hAnsi="Times New Roman"/>
+          <w:sz w:val="24"/>
+          <w:szCs w:val="24"/>
+          <w:rtl w:val="0"/>
+        </w:rPr>
+        <w:t xml:space="preserve">1nf:  No attributes are set-valued</w:t>
+      </w:r>
+    </w:p>
+    <w:p>
+      <w:pPr>
+        <w:contextualSpacing w:val="0"/>
+      </w:pPr>
+      <w:r>
+        <w:rPr>
+          <w:rFonts w:ascii="Times New Roman" w:cs="Times New Roman" w:eastAsia="Times New Roman" w:hAnsi="Times New Roman"/>
+          <w:sz w:val="24"/>
+          <w:szCs w:val="24"/>
+          <w:rtl w:val="0"/>
+        </w:rPr>
+        <w:t xml:space="preserve">2nf: No non-prime attributes</w:t>
+      </w:r>
+    </w:p>
+    <w:p>
+      <w:pPr>
+        <w:contextualSpacing w:val="0"/>
+      </w:pPr>
+      <w:r>
+        <w:rPr>
+          <w:rFonts w:ascii="Times New Roman" w:cs="Times New Roman" w:eastAsia="Times New Roman" w:hAnsi="Times New Roman"/>
+          <w:sz w:val="24"/>
+          <w:szCs w:val="24"/>
+          <w:rtl w:val="0"/>
+        </w:rPr>
+        <w:t xml:space="preserve">3nf: No non-trivial FDs.</w:t>
+      </w:r>
+    </w:p>
+    <w:p>
+      <w:pPr>
+        <w:contextualSpacing w:val="0"/>
+      </w:pPr>
+      <w:r>
+        <w:rPr>
+          <w:rtl w:val="0"/>
+        </w:rPr>
+      </w:r>
+    </w:p>
+    <w:p>
+      <w:pPr>
+        <w:contextualSpacing w:val="0"/>
+      </w:pPr>
+      <w:r>
+        <w:rPr>
+          <w:rtl w:val="0"/>
+        </w:rPr>
+      </w:r>
+    </w:p>
+    <w:p>
+      <w:pPr>
+        <w:contextualSpacing w:val="0"/>
+      </w:pPr>
+      <w:r>
+        <w:rPr>
+          <w:rtl w:val="0"/>
+        </w:rPr>
+      </w:r>
+    </w:p>
+    <w:p>
+      <w:pPr>
+        <w:contextualSpacing w:val="0"/>
+      </w:pPr>
+      <w:r>
+        <w:rPr>
+          <w:rFonts w:ascii="Times New Roman" w:cs="Times New Roman" w:eastAsia="Times New Roman" w:hAnsi="Times New Roman"/>
+          <w:sz w:val="24"/>
+          <w:szCs w:val="24"/>
+          <w:rtl w:val="0"/>
+        </w:rPr>
+        <w:t xml:space="preserve">Relation: Need(</w:t>
+      </w:r>
+      <w:r>
+        <w:rPr>
+          <w:rFonts w:ascii="Times New Roman" w:cs="Times New Roman" w:eastAsia="Times New Roman" w:hAnsi="Times New Roman"/>
+          <w:sz w:val="24"/>
+          <w:szCs w:val="24"/>
+          <w:u w:val="single"/>
+          <w:rtl w:val="0"/>
+        </w:rPr>
+        <w:t xml:space="preserve">Instructor</w:t>
+      </w:r>
+      <w:r>
+        <w:rPr>
+          <w:rFonts w:ascii="Times New Roman" w:cs="Times New Roman" w:eastAsia="Times New Roman" w:hAnsi="Times New Roman"/>
+          <w:sz w:val="24"/>
+          <w:szCs w:val="24"/>
+          <w:rtl w:val="0"/>
+        </w:rPr>
+        <w:t xml:space="preserve">, </w:t>
+      </w:r>
+      <w:r>
+        <w:rPr>
+          <w:rFonts w:ascii="Times New Roman" w:cs="Times New Roman" w:eastAsia="Times New Roman" w:hAnsi="Times New Roman"/>
+          <w:sz w:val="24"/>
+          <w:szCs w:val="24"/>
+          <w:u w:val="single"/>
+          <w:rtl w:val="0"/>
+        </w:rPr>
         <w:t xml:space="preserve">Client</w:t>
       </w:r>
       <w:r>
@@ -732,7 +1114,7 @@
           <w:u w:val="single"/>
           <w:rtl w:val="0"/>
         </w:rPr>
-        <w:t xml:space="preserve">time</w:t>
+        <w:t xml:space="preserve">Description</w:t>
       </w:r>
       <w:r>
         <w:rPr>
@@ -789,7 +1171,7 @@
           <w:szCs w:val="24"/>
           <w:rtl w:val="0"/>
         </w:rPr>
-        <w:t xml:space="preserve">The reason time is part of the primary key is just in case a client needs to reschedule last minute and thus there could temporarily be two interviews scheduled for the same person (may need to bill client for both meetings because of the last minute change and the instructor not being able to meet with anyone at that first time)</w:t>
+        <w:t xml:space="preserve">The reason Description is part of the primary key is because an instructor could record multiple needs for a client</w:t>
       </w:r>
     </w:p>
     <w:p>
@@ -875,7 +1257,7 @@
           <w:szCs w:val="24"/>
           <w:rtl w:val="0"/>
         </w:rPr>
-        <w:t xml:space="preserve">Relation: Role(</w:t>
+        <w:t xml:space="preserve">Relation: Inspection(</w:t>
       </w:r>
       <w:r>
         <w:rPr>
@@ -885,7 +1267,188 @@
           <w:u w:val="single"/>
           <w:rtl w:val="0"/>
         </w:rPr>
-        <w:t xml:space="preserve">empId</w:t>
+        <w:t xml:space="preserve">InsId</w:t>
+      </w:r>
+      <w:r>
+        <w:rPr>
+          <w:rFonts w:ascii="Times New Roman" w:cs="Times New Roman" w:eastAsia="Times New Roman" w:hAnsi="Times New Roman"/>
+          <w:sz w:val="24"/>
+          <w:szCs w:val="24"/>
+          <w:rtl w:val="0"/>
+        </w:rPr>
+        <w:t xml:space="preserve">, instDate, Inspector, CarId)</w:t>
+      </w:r>
+    </w:p>
+    <w:p>
+      <w:pPr>
+        <w:contextualSpacing w:val="0"/>
+      </w:pPr>
+      <w:r>
+        <w:rPr>
+          <w:rtl w:val="0"/>
+        </w:rPr>
+      </w:r>
+    </w:p>
+    <w:p>
+      <w:pPr>
+        <w:contextualSpacing w:val="0"/>
+      </w:pPr>
+      <w:r>
+        <w:rPr>
+          <w:rFonts w:ascii="Times New Roman" w:cs="Times New Roman" w:eastAsia="Times New Roman" w:hAnsi="Times New Roman"/>
+          <w:sz w:val="24"/>
+          <w:szCs w:val="24"/>
+          <w:rtl w:val="0"/>
+        </w:rPr>
+        <w:t xml:space="preserve">FDs: InsId-&gt; CarId, instDate, Inspector</w:t>
+      </w:r>
+    </w:p>
+    <w:p>
+      <w:pPr>
+        <w:contextualSpacing w:val="0"/>
+      </w:pPr>
+      <w:r>
+        <w:rPr>
+          <w:rFonts w:ascii="Times New Roman" w:cs="Times New Roman" w:eastAsia="Times New Roman" w:hAnsi="Times New Roman"/>
+          <w:sz w:val="24"/>
+          <w:szCs w:val="24"/>
+          <w:rtl w:val="0"/>
+        </w:rPr>
+        <w:t xml:space="preserve">         CarId, instDate -&gt; Inspector, InsId</w:t>
+      </w:r>
+    </w:p>
+    <w:p>
+      <w:pPr>
+        <w:contextualSpacing w:val="0"/>
+      </w:pPr>
+      <w:r>
+        <w:rPr>
+          <w:rFonts w:ascii="Times New Roman" w:cs="Times New Roman" w:eastAsia="Times New Roman" w:hAnsi="Times New Roman"/>
+          <w:sz w:val="24"/>
+          <w:szCs w:val="24"/>
+          <w:rtl w:val="0"/>
+        </w:rPr>
+        <w:t xml:space="preserve">         Inspector, instDate -&gt; CarId, InsId</w:t>
+      </w:r>
+    </w:p>
+    <w:p>
+      <w:pPr>
+        <w:contextualSpacing w:val="0"/>
+      </w:pPr>
+      <w:r>
+        <w:rPr>
+          <w:rtl w:val="0"/>
+        </w:rPr>
+      </w:r>
+    </w:p>
+    <w:p>
+      <w:pPr>
+        <w:contextualSpacing w:val="0"/>
+      </w:pPr>
+      <w:r>
+        <w:rPr>
+          <w:rFonts w:ascii="Times New Roman" w:cs="Times New Roman" w:eastAsia="Times New Roman" w:hAnsi="Times New Roman"/>
+          <w:sz w:val="24"/>
+          <w:szCs w:val="24"/>
+          <w:rtl w:val="0"/>
+        </w:rPr>
+        <w:t xml:space="preserve">The reason for adding an InsId in this case is so that every Fault stores less information</w:t>
+      </w:r>
+    </w:p>
+    <w:p>
+      <w:pPr>
+        <w:contextualSpacing w:val="0"/>
+      </w:pPr>
+      <w:r>
+        <w:rPr>
+          <w:rtl w:val="0"/>
+        </w:rPr>
+      </w:r>
+    </w:p>
+    <w:p>
+      <w:pPr>
+        <w:contextualSpacing w:val="0"/>
+      </w:pPr>
+      <w:r>
+        <w:rPr>
+          <w:rFonts w:ascii="Times New Roman" w:cs="Times New Roman" w:eastAsia="Times New Roman" w:hAnsi="Times New Roman"/>
+          <w:sz w:val="24"/>
+          <w:szCs w:val="24"/>
+          <w:rtl w:val="0"/>
+        </w:rPr>
+        <w:t xml:space="preserve">1nf:  No attributes are set-valued</w:t>
+      </w:r>
+    </w:p>
+    <w:p>
+      <w:pPr>
+        <w:contextualSpacing w:val="0"/>
+      </w:pPr>
+      <w:r>
+        <w:rPr>
+          <w:rFonts w:ascii="Times New Roman" w:cs="Times New Roman" w:eastAsia="Times New Roman" w:hAnsi="Times New Roman"/>
+          <w:sz w:val="24"/>
+          <w:szCs w:val="24"/>
+          <w:rtl w:val="0"/>
+        </w:rPr>
+        <w:t xml:space="preserve">2nf: No non-prime attributes (CKs are: {InsId}, {CarId, instDate}, {Inspector, instDate}</w:t>
+      </w:r>
+    </w:p>
+    <w:p>
+      <w:pPr>
+        <w:contextualSpacing w:val="0"/>
+      </w:pPr>
+      <w:r>
+        <w:rPr>
+          <w:rFonts w:ascii="Times New Roman" w:cs="Times New Roman" w:eastAsia="Times New Roman" w:hAnsi="Times New Roman"/>
+          <w:sz w:val="24"/>
+          <w:szCs w:val="24"/>
+          <w:rtl w:val="0"/>
+        </w:rPr>
+        <w:t xml:space="preserve">3nf: For all FDs, the left-hand side is a superkey</w:t>
+      </w:r>
+    </w:p>
+    <w:p>
+      <w:pPr>
+        <w:contextualSpacing w:val="0"/>
+      </w:pPr>
+      <w:r>
+        <w:rPr>
+          <w:rtl w:val="0"/>
+        </w:rPr>
+      </w:r>
+    </w:p>
+    <w:p>
+      <w:pPr>
+        <w:contextualSpacing w:val="0"/>
+      </w:pPr>
+      <w:r>
+        <w:rPr>
+          <w:rtl w:val="0"/>
+        </w:rPr>
+      </w:r>
+    </w:p>
+    <w:p>
+      <w:pPr>
+        <w:contextualSpacing w:val="0"/>
+      </w:pPr>
+      <w:r>
+        <w:rPr>
+          <w:rFonts w:ascii="Times New Roman" w:cs="Times New Roman" w:eastAsia="Times New Roman" w:hAnsi="Times New Roman"/>
+          <w:sz w:val="24"/>
+          <w:szCs w:val="24"/>
+          <w:rtl w:val="0"/>
+        </w:rPr>
+        <w:t xml:space="preserve">Relation: Fault(</w:t>
+      </w:r>
+      <w:r>
+        <w:rPr>
+          <w:rFonts w:ascii="Times New Roman" w:cs="Times New Roman" w:eastAsia="Times New Roman" w:hAnsi="Times New Roman"/>
+          <w:sz w:val="24"/>
+          <w:szCs w:val="24"/>
+          <w:u w:val="single"/>
+          <w:rtl w:val="0"/>
+        </w:rPr>
+        <w:t xml:space="preserve">InsId</w:t>
       </w:r>
       <w:r>
         <w:rPr>
@@ -904,7 +1467,7 @@
           <w:u w:val="single"/>
           <w:rtl w:val="0"/>
         </w:rPr>
-        <w:t xml:space="preserve">role</w:t>
+        <w:t xml:space="preserve">Description</w:t>
       </w:r>
       <w:r>
         <w:rPr>
@@ -961,7 +1524,7 @@
           <w:szCs w:val="24"/>
           <w:rtl w:val="0"/>
         </w:rPr>
-        <w:t xml:space="preserve">The reason role is part of the primary key is because as stated in the description, an employee can assume multiple roles</w:t>
+        <w:t xml:space="preserve">The reason Description is part of the primary key is because an Inspection can have multiple Faults</w:t>
       </w:r>
     </w:p>
     <w:p>
@@ -1052,12 +1615,22 @@
       </w:pPr>
       <w:r>
         <w:rPr>
-          <w:rFonts w:ascii="Times New Roman" w:cs="Times New Roman" w:eastAsia="Times New Roman" w:hAnsi="Times New Roman"/>
-          <w:sz w:val="24"/>
-          <w:szCs w:val="24"/>
-          <w:rtl w:val="0"/>
-        </w:rPr>
-        <w:t xml:space="preserve">Relation: Need(</w:t>
+          <w:rtl w:val="0"/>
+        </w:rPr>
+      </w:r>
+    </w:p>
+    <w:p>
+      <w:pPr>
+        <w:contextualSpacing w:val="0"/>
+      </w:pPr>
+      <w:r>
+        <w:rPr>
+          <w:rFonts w:ascii="Times New Roman" w:cs="Times New Roman" w:eastAsia="Times New Roman" w:hAnsi="Times New Roman"/>
+          <w:sz w:val="24"/>
+          <w:szCs w:val="24"/>
+          <w:rtl w:val="0"/>
+        </w:rPr>
+        <w:t xml:space="preserve">Relation: Lesson(</w:t>
       </w:r>
       <w:r>
         <w:rPr>
@@ -1067,7 +1640,188 @@
           <w:u w:val="single"/>
           <w:rtl w:val="0"/>
         </w:rPr>
-        <w:t xml:space="preserve">Instructor</w:t>
+        <w:t xml:space="preserve">LessonId</w:t>
+      </w:r>
+      <w:r>
+        <w:rPr>
+          <w:rFonts w:ascii="Times New Roman" w:cs="Times New Roman" w:eastAsia="Times New Roman" w:hAnsi="Times New Roman"/>
+          <w:sz w:val="24"/>
+          <w:szCs w:val="24"/>
+          <w:rtl w:val="0"/>
+        </w:rPr>
+        <w:t xml:space="preserve">, Instructor, Client, time, isBlocked, milesDriven)</w:t>
+      </w:r>
+    </w:p>
+    <w:p>
+      <w:pPr>
+        <w:contextualSpacing w:val="0"/>
+      </w:pPr>
+      <w:r>
+        <w:rPr>
+          <w:rtl w:val="0"/>
+        </w:rPr>
+      </w:r>
+    </w:p>
+    <w:p>
+      <w:pPr>
+        <w:contextualSpacing w:val="0"/>
+      </w:pPr>
+      <w:r>
+        <w:rPr>
+          <w:rFonts w:ascii="Times New Roman" w:cs="Times New Roman" w:eastAsia="Times New Roman" w:hAnsi="Times New Roman"/>
+          <w:sz w:val="24"/>
+          <w:szCs w:val="24"/>
+          <w:rtl w:val="0"/>
+        </w:rPr>
+        <w:t xml:space="preserve">FDs: LessonID-&gt; Instructor, Client, time, isBlocked, milesDriven</w:t>
+      </w:r>
+    </w:p>
+    <w:p>
+      <w:pPr>
+        <w:contextualSpacing w:val="0"/>
+      </w:pPr>
+      <w:r>
+        <w:rPr>
+          <w:rFonts w:ascii="Times New Roman" w:cs="Times New Roman" w:eastAsia="Times New Roman" w:hAnsi="Times New Roman"/>
+          <w:sz w:val="24"/>
+          <w:szCs w:val="24"/>
+          <w:rtl w:val="0"/>
+        </w:rPr>
+        <w:t xml:space="preserve">         Instructor, time -&gt; Client, isBlocked, milesDriven, LessonID</w:t>
+      </w:r>
+    </w:p>
+    <w:p>
+      <w:pPr>
+        <w:contextualSpacing w:val="0"/>
+      </w:pPr>
+      <w:r>
+        <w:rPr>
+          <w:rFonts w:ascii="Times New Roman" w:cs="Times New Roman" w:eastAsia="Times New Roman" w:hAnsi="Times New Roman"/>
+          <w:sz w:val="24"/>
+          <w:szCs w:val="24"/>
+          <w:rtl w:val="0"/>
+        </w:rPr>
+        <w:t xml:space="preserve">         Client, time -&gt; Instructor, isBlocked, milesDriven, LessonID</w:t>
+      </w:r>
+    </w:p>
+    <w:p>
+      <w:pPr>
+        <w:contextualSpacing w:val="0"/>
+      </w:pPr>
+      <w:r>
+        <w:rPr>
+          <w:rtl w:val="0"/>
+        </w:rPr>
+      </w:r>
+    </w:p>
+    <w:p>
+      <w:pPr>
+        <w:contextualSpacing w:val="0"/>
+      </w:pPr>
+      <w:r>
+        <w:rPr>
+          <w:rFonts w:ascii="Times New Roman" w:cs="Times New Roman" w:eastAsia="Times New Roman" w:hAnsi="Times New Roman"/>
+          <w:sz w:val="24"/>
+          <w:szCs w:val="24"/>
+          <w:rtl w:val="0"/>
+        </w:rPr>
+        <w:t xml:space="preserve">The reason for adding a LessonID in this case is so that every Note stores less information</w:t>
+      </w:r>
+    </w:p>
+    <w:p>
+      <w:pPr>
+        <w:contextualSpacing w:val="0"/>
+      </w:pPr>
+      <w:r>
+        <w:rPr>
+          <w:rtl w:val="0"/>
+        </w:rPr>
+      </w:r>
+    </w:p>
+    <w:p>
+      <w:pPr>
+        <w:contextualSpacing w:val="0"/>
+      </w:pPr>
+      <w:r>
+        <w:rPr>
+          <w:rFonts w:ascii="Times New Roman" w:cs="Times New Roman" w:eastAsia="Times New Roman" w:hAnsi="Times New Roman"/>
+          <w:sz w:val="24"/>
+          <w:szCs w:val="24"/>
+          <w:rtl w:val="0"/>
+        </w:rPr>
+        <w:t xml:space="preserve">1nf:  No attributes are set-valued</w:t>
+      </w:r>
+    </w:p>
+    <w:p>
+      <w:pPr>
+        <w:contextualSpacing w:val="0"/>
+      </w:pPr>
+      <w:r>
+        <w:rPr>
+          <w:rFonts w:ascii="Times New Roman" w:cs="Times New Roman" w:eastAsia="Times New Roman" w:hAnsi="Times New Roman"/>
+          <w:sz w:val="24"/>
+          <w:szCs w:val="24"/>
+          <w:rtl w:val="0"/>
+        </w:rPr>
+        <w:t xml:space="preserve">2nf: isBlocked and milesDriven are FFD on every CK since they are on the right side of every FD and removing any attribute from any of the left-hand sides in the FDs listed will break the dependency (CKs are: {LessonID}, {Client, time}, {Instructor, time}</w:t>
+      </w:r>
+    </w:p>
+    <w:p>
+      <w:pPr>
+        <w:contextualSpacing w:val="0"/>
+      </w:pPr>
+      <w:r>
+        <w:rPr>
+          <w:rFonts w:ascii="Times New Roman" w:cs="Times New Roman" w:eastAsia="Times New Roman" w:hAnsi="Times New Roman"/>
+          <w:sz w:val="24"/>
+          <w:szCs w:val="24"/>
+          <w:rtl w:val="0"/>
+        </w:rPr>
+        <w:t xml:space="preserve">3nf: For all FDs, the left-hand side is a superkey</w:t>
+      </w:r>
+    </w:p>
+    <w:p>
+      <w:pPr>
+        <w:contextualSpacing w:val="0"/>
+      </w:pPr>
+      <w:r>
+        <w:rPr>
+          <w:rtl w:val="0"/>
+        </w:rPr>
+      </w:r>
+    </w:p>
+    <w:p>
+      <w:pPr>
+        <w:contextualSpacing w:val="0"/>
+      </w:pPr>
+      <w:r>
+        <w:rPr>
+          <w:rtl w:val="0"/>
+        </w:rPr>
+      </w:r>
+    </w:p>
+    <w:p>
+      <w:pPr>
+        <w:contextualSpacing w:val="0"/>
+      </w:pPr>
+      <w:r>
+        <w:rPr>
+          <w:rFonts w:ascii="Times New Roman" w:cs="Times New Roman" w:eastAsia="Times New Roman" w:hAnsi="Times New Roman"/>
+          <w:sz w:val="24"/>
+          <w:szCs w:val="24"/>
+          <w:rtl w:val="0"/>
+        </w:rPr>
+        <w:t xml:space="preserve">Relation: Note(</w:t>
+      </w:r>
+      <w:r>
+        <w:rPr>
+          <w:rFonts w:ascii="Times New Roman" w:cs="Times New Roman" w:eastAsia="Times New Roman" w:hAnsi="Times New Roman"/>
+          <w:sz w:val="24"/>
+          <w:szCs w:val="24"/>
+          <w:u w:val="single"/>
+          <w:rtl w:val="0"/>
+        </w:rPr>
+        <w:t xml:space="preserve">LessonId</w:t>
       </w:r>
       <w:r>
         <w:rPr>
@@ -1086,26 +1840,7 @@
           <w:u w:val="single"/>
           <w:rtl w:val="0"/>
         </w:rPr>
-        <w:t xml:space="preserve">Client</w:t>
-      </w:r>
-      <w:r>
-        <w:rPr>
-          <w:rFonts w:ascii="Times New Roman" w:cs="Times New Roman" w:eastAsia="Times New Roman" w:hAnsi="Times New Roman"/>
-          <w:sz w:val="24"/>
-          <w:szCs w:val="24"/>
-          <w:rtl w:val="0"/>
-        </w:rPr>
-        <w:t xml:space="preserve">, </w:t>
-      </w:r>
-      <w:r>
-        <w:rPr>
-          <w:rFonts w:ascii="Times New Roman" w:cs="Times New Roman" w:eastAsia="Times New Roman" w:hAnsi="Times New Roman"/>
-          <w:sz w:val="24"/>
-          <w:szCs w:val="24"/>
-          <w:u w:val="single"/>
-          <w:rtl w:val="0"/>
-        </w:rPr>
-        <w:t xml:space="preserve">Description</w:t>
+        <w:t xml:space="preserve">Note</w:t>
       </w:r>
       <w:r>
         <w:rPr>
@@ -1162,7 +1897,7 @@
           <w:szCs w:val="24"/>
           <w:rtl w:val="0"/>
         </w:rPr>
-        <w:t xml:space="preserve">The reason Description is part of the primary key is because an instructor could record multiple needs for a client</w:t>
+        <w:t xml:space="preserve">The reason Note is part of the primary key is because a Lesson can have multiple Notes</w:t>
       </w:r>
     </w:p>
     <w:p>
@@ -1243,704 +1978,68 @@
       </w:pPr>
       <w:r>
         <w:rPr>
-          <w:rFonts w:ascii="Times New Roman" w:cs="Times New Roman" w:eastAsia="Times New Roman" w:hAnsi="Times New Roman"/>
-          <w:sz w:val="24"/>
-          <w:szCs w:val="24"/>
-          <w:rtl w:val="0"/>
-        </w:rPr>
-        <w:t xml:space="preserve">Relation: Inspection(</w:t>
-      </w:r>
-      <w:r>
-        <w:rPr>
-          <w:rFonts w:ascii="Times New Roman" w:cs="Times New Roman" w:eastAsia="Times New Roman" w:hAnsi="Times New Roman"/>
-          <w:sz w:val="24"/>
-          <w:szCs w:val="24"/>
-          <w:u w:val="single"/>
-          <w:rtl w:val="0"/>
-        </w:rPr>
-        <w:t xml:space="preserve">InsId</w:t>
-      </w:r>
-      <w:r>
-        <w:rPr>
-          <w:rFonts w:ascii="Times New Roman" w:cs="Times New Roman" w:eastAsia="Times New Roman" w:hAnsi="Times New Roman"/>
-          <w:sz w:val="24"/>
-          <w:szCs w:val="24"/>
-          <w:rtl w:val="0"/>
-        </w:rPr>
-        <w:t xml:space="preserve">, instDate, Inspector, CarId)</w:t>
-      </w:r>
-    </w:p>
-    <w:p>
-      <w:pPr>
-        <w:contextualSpacing w:val="0"/>
-      </w:pPr>
-      <w:r>
-        <w:rPr>
-          <w:rtl w:val="0"/>
-        </w:rPr>
-      </w:r>
-    </w:p>
-    <w:p>
-      <w:pPr>
-        <w:contextualSpacing w:val="0"/>
-      </w:pPr>
-      <w:r>
-        <w:rPr>
-          <w:rFonts w:ascii="Times New Roman" w:cs="Times New Roman" w:eastAsia="Times New Roman" w:hAnsi="Times New Roman"/>
-          <w:sz w:val="24"/>
-          <w:szCs w:val="24"/>
-          <w:rtl w:val="0"/>
-        </w:rPr>
-        <w:t xml:space="preserve">FDs: InsId-&gt; CarId, instDate, Inspector</w:t>
-      </w:r>
-    </w:p>
-    <w:p>
-      <w:pPr>
-        <w:contextualSpacing w:val="0"/>
-      </w:pPr>
-      <w:r>
-        <w:rPr>
-          <w:rFonts w:ascii="Times New Roman" w:cs="Times New Roman" w:eastAsia="Times New Roman" w:hAnsi="Times New Roman"/>
-          <w:sz w:val="24"/>
-          <w:szCs w:val="24"/>
-          <w:rtl w:val="0"/>
-        </w:rPr>
-        <w:t xml:space="preserve">         CarId, instDate -&gt; Inspector, InsId</w:t>
-      </w:r>
-    </w:p>
-    <w:p>
-      <w:pPr>
-        <w:contextualSpacing w:val="0"/>
-      </w:pPr>
-      <w:r>
-        <w:rPr>
-          <w:rFonts w:ascii="Times New Roman" w:cs="Times New Roman" w:eastAsia="Times New Roman" w:hAnsi="Times New Roman"/>
-          <w:sz w:val="24"/>
-          <w:szCs w:val="24"/>
-          <w:rtl w:val="0"/>
-        </w:rPr>
-        <w:t xml:space="preserve">         Inspector, instDate -&gt; CarId, InsId</w:t>
-      </w:r>
-    </w:p>
-    <w:p>
-      <w:pPr>
-        <w:contextualSpacing w:val="0"/>
-      </w:pPr>
-      <w:r>
-        <w:rPr>
-          <w:rtl w:val="0"/>
-        </w:rPr>
-      </w:r>
-    </w:p>
-    <w:p>
-      <w:pPr>
-        <w:contextualSpacing w:val="0"/>
-      </w:pPr>
-      <w:r>
-        <w:rPr>
-          <w:rFonts w:ascii="Times New Roman" w:cs="Times New Roman" w:eastAsia="Times New Roman" w:hAnsi="Times New Roman"/>
-          <w:sz w:val="24"/>
-          <w:szCs w:val="24"/>
-          <w:rtl w:val="0"/>
-        </w:rPr>
-        <w:t xml:space="preserve">The reason for adding an InsId in this case is so that every Fault stores less information</w:t>
-      </w:r>
-    </w:p>
-    <w:p>
-      <w:pPr>
-        <w:contextualSpacing w:val="0"/>
-      </w:pPr>
-      <w:r>
-        <w:rPr>
-          <w:rtl w:val="0"/>
-        </w:rPr>
-      </w:r>
-    </w:p>
-    <w:p>
-      <w:pPr>
-        <w:contextualSpacing w:val="0"/>
-      </w:pPr>
-      <w:r>
-        <w:rPr>
-          <w:rFonts w:ascii="Times New Roman" w:cs="Times New Roman" w:eastAsia="Times New Roman" w:hAnsi="Times New Roman"/>
-          <w:sz w:val="24"/>
-          <w:szCs w:val="24"/>
-          <w:rtl w:val="0"/>
-        </w:rPr>
-        <w:t xml:space="preserve">1nf:  No attributes are set-valued</w:t>
-      </w:r>
-    </w:p>
-    <w:p>
-      <w:pPr>
-        <w:contextualSpacing w:val="0"/>
-      </w:pPr>
-      <w:r>
-        <w:rPr>
-          <w:rFonts w:ascii="Times New Roman" w:cs="Times New Roman" w:eastAsia="Times New Roman" w:hAnsi="Times New Roman"/>
-          <w:sz w:val="24"/>
-          <w:szCs w:val="24"/>
-          <w:rtl w:val="0"/>
-        </w:rPr>
-        <w:t xml:space="preserve">2nf: No non-prime attributes (CKs are: {InsId}, {CarId, instDate}, {Inspector, instDate}</w:t>
-      </w:r>
-    </w:p>
-    <w:p>
-      <w:pPr>
-        <w:contextualSpacing w:val="0"/>
-      </w:pPr>
-      <w:r>
-        <w:rPr>
-          <w:rFonts w:ascii="Times New Roman" w:cs="Times New Roman" w:eastAsia="Times New Roman" w:hAnsi="Times New Roman"/>
-          <w:sz w:val="24"/>
-          <w:szCs w:val="24"/>
-          <w:rtl w:val="0"/>
-        </w:rPr>
-        <w:t xml:space="preserve">3nf: For all FDs, the left-hand side is a superkey</w:t>
-      </w:r>
-    </w:p>
-    <w:p>
-      <w:pPr>
-        <w:contextualSpacing w:val="0"/>
-      </w:pPr>
-      <w:r>
-        <w:rPr>
-          <w:rtl w:val="0"/>
-        </w:rPr>
-      </w:r>
-    </w:p>
-    <w:p>
-      <w:pPr>
-        <w:contextualSpacing w:val="0"/>
-      </w:pPr>
-      <w:r>
-        <w:rPr>
-          <w:rtl w:val="0"/>
-        </w:rPr>
-      </w:r>
-    </w:p>
-    <w:p>
-      <w:pPr>
-        <w:contextualSpacing w:val="0"/>
-      </w:pPr>
-      <w:r>
-        <w:rPr>
-          <w:rFonts w:ascii="Times New Roman" w:cs="Times New Roman" w:eastAsia="Times New Roman" w:hAnsi="Times New Roman"/>
-          <w:sz w:val="24"/>
-          <w:szCs w:val="24"/>
-          <w:rtl w:val="0"/>
-        </w:rPr>
-        <w:t xml:space="preserve">Relation: Fault(</w:t>
-      </w:r>
-      <w:r>
-        <w:rPr>
-          <w:rFonts w:ascii="Times New Roman" w:cs="Times New Roman" w:eastAsia="Times New Roman" w:hAnsi="Times New Roman"/>
-          <w:sz w:val="24"/>
-          <w:szCs w:val="24"/>
-          <w:u w:val="single"/>
-          <w:rtl w:val="0"/>
-        </w:rPr>
-        <w:t xml:space="preserve">InsId</w:t>
-      </w:r>
-      <w:r>
-        <w:rPr>
-          <w:rFonts w:ascii="Times New Roman" w:cs="Times New Roman" w:eastAsia="Times New Roman" w:hAnsi="Times New Roman"/>
-          <w:sz w:val="24"/>
-          <w:szCs w:val="24"/>
-          <w:rtl w:val="0"/>
-        </w:rPr>
-        <w:t xml:space="preserve">, </w:t>
-      </w:r>
-      <w:r>
-        <w:rPr>
-          <w:rFonts w:ascii="Times New Roman" w:cs="Times New Roman" w:eastAsia="Times New Roman" w:hAnsi="Times New Roman"/>
-          <w:sz w:val="24"/>
-          <w:szCs w:val="24"/>
-          <w:u w:val="single"/>
-          <w:rtl w:val="0"/>
-        </w:rPr>
-        <w:t xml:space="preserve">Description</w:t>
-      </w:r>
-      <w:r>
-        <w:rPr>
-          <w:rFonts w:ascii="Times New Roman" w:cs="Times New Roman" w:eastAsia="Times New Roman" w:hAnsi="Times New Roman"/>
-          <w:sz w:val="24"/>
-          <w:szCs w:val="24"/>
-          <w:rtl w:val="0"/>
-        </w:rPr>
-        <w:t xml:space="preserve">)</w:t>
-      </w:r>
-    </w:p>
-    <w:p>
-      <w:pPr>
-        <w:contextualSpacing w:val="0"/>
-      </w:pPr>
-      <w:r>
-        <w:rPr>
-          <w:rtl w:val="0"/>
-        </w:rPr>
-      </w:r>
-    </w:p>
-    <w:p>
-      <w:pPr>
-        <w:contextualSpacing w:val="0"/>
-      </w:pPr>
-      <w:r>
-        <w:rPr>
-          <w:rFonts w:ascii="Times New Roman" w:cs="Times New Roman" w:eastAsia="Times New Roman" w:hAnsi="Times New Roman"/>
-          <w:sz w:val="24"/>
-          <w:szCs w:val="24"/>
-          <w:rtl w:val="0"/>
-        </w:rPr>
-        <w:t xml:space="preserve">FDs: No non-trivials</w:t>
-      </w:r>
-    </w:p>
-    <w:p>
-      <w:pPr>
-        <w:contextualSpacing w:val="0"/>
-      </w:pPr>
-      <w:r>
-        <w:rPr>
-          <w:rtl w:val="0"/>
-        </w:rPr>
-      </w:r>
-    </w:p>
-    <w:p>
-      <w:pPr>
-        <w:contextualSpacing w:val="0"/>
-      </w:pPr>
-      <w:r>
-        <w:rPr>
-          <w:rFonts w:ascii="Times New Roman" w:cs="Times New Roman" w:eastAsia="Times New Roman" w:hAnsi="Times New Roman"/>
-          <w:sz w:val="24"/>
-          <w:szCs w:val="24"/>
-          <w:rtl w:val="0"/>
-        </w:rPr>
-        <w:t xml:space="preserve">The reason Description is part of the primary key is because an Inspection can have multiple Faults</w:t>
-      </w:r>
-    </w:p>
-    <w:p>
-      <w:pPr>
-        <w:contextualSpacing w:val="0"/>
-      </w:pPr>
-      <w:r>
-        <w:rPr>
-          <w:rtl w:val="0"/>
-        </w:rPr>
-      </w:r>
-    </w:p>
-    <w:p>
-      <w:pPr>
-        <w:contextualSpacing w:val="0"/>
-      </w:pPr>
-      <w:r>
-        <w:rPr>
-          <w:rFonts w:ascii="Times New Roman" w:cs="Times New Roman" w:eastAsia="Times New Roman" w:hAnsi="Times New Roman"/>
-          <w:sz w:val="24"/>
-          <w:szCs w:val="24"/>
-          <w:rtl w:val="0"/>
-        </w:rPr>
-        <w:t xml:space="preserve">1nf:  No attributes are set-valued</w:t>
-      </w:r>
-    </w:p>
-    <w:p>
-      <w:pPr>
-        <w:contextualSpacing w:val="0"/>
-      </w:pPr>
-      <w:r>
-        <w:rPr>
-          <w:rFonts w:ascii="Times New Roman" w:cs="Times New Roman" w:eastAsia="Times New Roman" w:hAnsi="Times New Roman"/>
-          <w:sz w:val="24"/>
-          <w:szCs w:val="24"/>
-          <w:rtl w:val="0"/>
-        </w:rPr>
-        <w:t xml:space="preserve">2nf: No non-prime attributes</w:t>
-      </w:r>
-    </w:p>
-    <w:p>
-      <w:pPr>
-        <w:contextualSpacing w:val="0"/>
-      </w:pPr>
-      <w:r>
-        <w:rPr>
-          <w:rFonts w:ascii="Times New Roman" w:cs="Times New Roman" w:eastAsia="Times New Roman" w:hAnsi="Times New Roman"/>
-          <w:sz w:val="24"/>
-          <w:szCs w:val="24"/>
-          <w:rtl w:val="0"/>
-        </w:rPr>
-        <w:t xml:space="preserve">3nf: No non-trivial FDs</w:t>
-      </w:r>
-    </w:p>
-    <w:p>
-      <w:pPr>
-        <w:contextualSpacing w:val="0"/>
-      </w:pPr>
-      <w:r>
-        <w:rPr>
-          <w:rtl w:val="0"/>
-        </w:rPr>
-      </w:r>
-    </w:p>
-    <w:p>
-      <w:pPr>
-        <w:contextualSpacing w:val="0"/>
-      </w:pPr>
-      <w:r>
-        <w:rPr>
-          <w:rtl w:val="0"/>
-        </w:rPr>
-      </w:r>
-    </w:p>
-    <w:p>
-      <w:pPr>
-        <w:contextualSpacing w:val="0"/>
-      </w:pPr>
-      <w:r>
-        <w:rPr>
-          <w:rtl w:val="0"/>
-        </w:rPr>
-      </w:r>
-    </w:p>
-    <w:p>
-      <w:pPr>
-        <w:contextualSpacing w:val="0"/>
-      </w:pPr>
-      <w:r>
-        <w:rPr>
-          <w:rtl w:val="0"/>
-        </w:rPr>
-      </w:r>
-    </w:p>
-    <w:p>
-      <w:pPr>
-        <w:contextualSpacing w:val="0"/>
-      </w:pPr>
-      <w:r>
-        <w:rPr>
-          <w:rFonts w:ascii="Times New Roman" w:cs="Times New Roman" w:eastAsia="Times New Roman" w:hAnsi="Times New Roman"/>
-          <w:sz w:val="24"/>
-          <w:szCs w:val="24"/>
-          <w:rtl w:val="0"/>
-        </w:rPr>
-        <w:t xml:space="preserve">Relation: Lesson(</w:t>
-      </w:r>
-      <w:r>
-        <w:rPr>
-          <w:rFonts w:ascii="Times New Roman" w:cs="Times New Roman" w:eastAsia="Times New Roman" w:hAnsi="Times New Roman"/>
-          <w:sz w:val="24"/>
-          <w:szCs w:val="24"/>
-          <w:u w:val="single"/>
-          <w:rtl w:val="0"/>
-        </w:rPr>
-        <w:t xml:space="preserve">LessonId</w:t>
-      </w:r>
-      <w:r>
-        <w:rPr>
-          <w:rFonts w:ascii="Times New Roman" w:cs="Times New Roman" w:eastAsia="Times New Roman" w:hAnsi="Times New Roman"/>
-          <w:sz w:val="24"/>
-          <w:szCs w:val="24"/>
-          <w:rtl w:val="0"/>
-        </w:rPr>
-        <w:t xml:space="preserve">, Instructor, Client, time, isBlocked, milesDriven)</w:t>
-      </w:r>
-    </w:p>
-    <w:p>
-      <w:pPr>
-        <w:contextualSpacing w:val="0"/>
-      </w:pPr>
-      <w:r>
-        <w:rPr>
-          <w:rtl w:val="0"/>
-        </w:rPr>
-      </w:r>
-    </w:p>
-    <w:p>
-      <w:pPr>
-        <w:contextualSpacing w:val="0"/>
-      </w:pPr>
-      <w:r>
-        <w:rPr>
-          <w:rFonts w:ascii="Times New Roman" w:cs="Times New Roman" w:eastAsia="Times New Roman" w:hAnsi="Times New Roman"/>
-          <w:sz w:val="24"/>
-          <w:szCs w:val="24"/>
-          <w:rtl w:val="0"/>
-        </w:rPr>
-        <w:t xml:space="preserve">FDs: LessonID-&gt; Instructor, Client, time, isBlocked, milesDriven</w:t>
-      </w:r>
-    </w:p>
-    <w:p>
-      <w:pPr>
-        <w:contextualSpacing w:val="0"/>
-      </w:pPr>
-      <w:r>
-        <w:rPr>
-          <w:rFonts w:ascii="Times New Roman" w:cs="Times New Roman" w:eastAsia="Times New Roman" w:hAnsi="Times New Roman"/>
-          <w:sz w:val="24"/>
-          <w:szCs w:val="24"/>
-          <w:rtl w:val="0"/>
-        </w:rPr>
-        <w:t xml:space="preserve">         Instructor, time -&gt; Client, isBlocked, milesDriven, LessonID</w:t>
-      </w:r>
-    </w:p>
-    <w:p>
-      <w:pPr>
-        <w:contextualSpacing w:val="0"/>
-      </w:pPr>
-      <w:r>
-        <w:rPr>
-          <w:rFonts w:ascii="Times New Roman" w:cs="Times New Roman" w:eastAsia="Times New Roman" w:hAnsi="Times New Roman"/>
-          <w:sz w:val="24"/>
-          <w:szCs w:val="24"/>
-          <w:rtl w:val="0"/>
-        </w:rPr>
-        <w:t xml:space="preserve">         Client, time -&gt; Instructor, isBlocked, milesDriven, LessonID</w:t>
-      </w:r>
-    </w:p>
-    <w:p>
-      <w:pPr>
-        <w:contextualSpacing w:val="0"/>
-      </w:pPr>
-      <w:r>
-        <w:rPr>
-          <w:rtl w:val="0"/>
-        </w:rPr>
-      </w:r>
-    </w:p>
-    <w:p>
-      <w:pPr>
-        <w:contextualSpacing w:val="0"/>
-      </w:pPr>
-      <w:r>
-        <w:rPr>
-          <w:rFonts w:ascii="Times New Roman" w:cs="Times New Roman" w:eastAsia="Times New Roman" w:hAnsi="Times New Roman"/>
-          <w:sz w:val="24"/>
-          <w:szCs w:val="24"/>
-          <w:rtl w:val="0"/>
-        </w:rPr>
-        <w:t xml:space="preserve">The reason for adding a LessonID in this case is so that every Note stores less information</w:t>
-      </w:r>
-    </w:p>
-    <w:p>
-      <w:pPr>
-        <w:contextualSpacing w:val="0"/>
-      </w:pPr>
-      <w:r>
-        <w:rPr>
-          <w:rtl w:val="0"/>
-        </w:rPr>
-      </w:r>
-    </w:p>
-    <w:p>
-      <w:pPr>
-        <w:contextualSpacing w:val="0"/>
-      </w:pPr>
-      <w:r>
-        <w:rPr>
-          <w:rFonts w:ascii="Times New Roman" w:cs="Times New Roman" w:eastAsia="Times New Roman" w:hAnsi="Times New Roman"/>
-          <w:sz w:val="24"/>
-          <w:szCs w:val="24"/>
-          <w:rtl w:val="0"/>
-        </w:rPr>
-        <w:t xml:space="preserve">1nf:  No attributes are set-valued</w:t>
-      </w:r>
-    </w:p>
-    <w:p>
-      <w:pPr>
-        <w:contextualSpacing w:val="0"/>
-      </w:pPr>
-      <w:r>
-        <w:rPr>
-          <w:rFonts w:ascii="Times New Roman" w:cs="Times New Roman" w:eastAsia="Times New Roman" w:hAnsi="Times New Roman"/>
-          <w:sz w:val="24"/>
-          <w:szCs w:val="24"/>
-          <w:rtl w:val="0"/>
-        </w:rPr>
-        <w:t xml:space="preserve">2nf: isBlocked and milesDriven are FFD on every CK since they are on the right side of every FD and removing any attribute from any of the left-hand sides in the FDs listed will break the dependency (CKs are: {LessonID}, {Client, time}, {Instructor, time}</w:t>
-      </w:r>
-    </w:p>
-    <w:p>
-      <w:pPr>
-        <w:contextualSpacing w:val="0"/>
-      </w:pPr>
-      <w:r>
-        <w:rPr>
-          <w:rFonts w:ascii="Times New Roman" w:cs="Times New Roman" w:eastAsia="Times New Roman" w:hAnsi="Times New Roman"/>
-          <w:sz w:val="24"/>
-          <w:szCs w:val="24"/>
-          <w:rtl w:val="0"/>
-        </w:rPr>
-        <w:t xml:space="preserve">3nf: For all FDs, the left-hand side is a superkey</w:t>
-      </w:r>
-    </w:p>
-    <w:p>
-      <w:pPr>
-        <w:contextualSpacing w:val="0"/>
-      </w:pPr>
-      <w:r>
-        <w:rPr>
-          <w:rtl w:val="0"/>
-        </w:rPr>
-      </w:r>
-    </w:p>
-    <w:p>
-      <w:pPr>
-        <w:contextualSpacing w:val="0"/>
-      </w:pPr>
-      <w:r>
-        <w:rPr>
-          <w:rtl w:val="0"/>
-        </w:rPr>
-      </w:r>
-    </w:p>
-    <w:p>
-      <w:pPr>
-        <w:contextualSpacing w:val="0"/>
-      </w:pPr>
-      <w:r>
-        <w:rPr>
-          <w:rFonts w:ascii="Times New Roman" w:cs="Times New Roman" w:eastAsia="Times New Roman" w:hAnsi="Times New Roman"/>
-          <w:sz w:val="24"/>
-          <w:szCs w:val="24"/>
-          <w:rtl w:val="0"/>
-        </w:rPr>
-        <w:t xml:space="preserve">Relation: Note(</w:t>
-      </w:r>
-      <w:r>
-        <w:rPr>
-          <w:rFonts w:ascii="Times New Roman" w:cs="Times New Roman" w:eastAsia="Times New Roman" w:hAnsi="Times New Roman"/>
-          <w:sz w:val="24"/>
-          <w:szCs w:val="24"/>
-          <w:u w:val="single"/>
-          <w:rtl w:val="0"/>
-        </w:rPr>
-        <w:t xml:space="preserve">LessonId</w:t>
-      </w:r>
-      <w:r>
-        <w:rPr>
-          <w:rFonts w:ascii="Times New Roman" w:cs="Times New Roman" w:eastAsia="Times New Roman" w:hAnsi="Times New Roman"/>
-          <w:sz w:val="24"/>
-          <w:szCs w:val="24"/>
-          <w:rtl w:val="0"/>
-        </w:rPr>
-        <w:t xml:space="preserve">, </w:t>
-      </w:r>
-      <w:r>
-        <w:rPr>
-          <w:rFonts w:ascii="Times New Roman" w:cs="Times New Roman" w:eastAsia="Times New Roman" w:hAnsi="Times New Roman"/>
-          <w:sz w:val="24"/>
-          <w:szCs w:val="24"/>
-          <w:u w:val="single"/>
-          <w:rtl w:val="0"/>
-        </w:rPr>
-        <w:t xml:space="preserve">Note</w:t>
-      </w:r>
-      <w:r>
-        <w:rPr>
-          <w:rFonts w:ascii="Times New Roman" w:cs="Times New Roman" w:eastAsia="Times New Roman" w:hAnsi="Times New Roman"/>
-          <w:sz w:val="24"/>
-          <w:szCs w:val="24"/>
-          <w:rtl w:val="0"/>
-        </w:rPr>
-        <w:t xml:space="preserve">)</w:t>
-      </w:r>
-    </w:p>
-    <w:p>
-      <w:pPr>
-        <w:contextualSpacing w:val="0"/>
-      </w:pPr>
-      <w:r>
-        <w:rPr>
-          <w:rtl w:val="0"/>
-        </w:rPr>
-      </w:r>
-    </w:p>
-    <w:p>
-      <w:pPr>
-        <w:contextualSpacing w:val="0"/>
-      </w:pPr>
-      <w:r>
-        <w:rPr>
-          <w:rFonts w:ascii="Times New Roman" w:cs="Times New Roman" w:eastAsia="Times New Roman" w:hAnsi="Times New Roman"/>
-          <w:sz w:val="24"/>
-          <w:szCs w:val="24"/>
-          <w:rtl w:val="0"/>
-        </w:rPr>
-        <w:t xml:space="preserve">FDs: No non-trivials</w:t>
-      </w:r>
-    </w:p>
-    <w:p>
-      <w:pPr>
-        <w:contextualSpacing w:val="0"/>
-      </w:pPr>
-      <w:r>
-        <w:rPr>
-          <w:rtl w:val="0"/>
-        </w:rPr>
-      </w:r>
-    </w:p>
-    <w:p>
-      <w:pPr>
-        <w:contextualSpacing w:val="0"/>
-      </w:pPr>
-      <w:r>
-        <w:rPr>
-          <w:rFonts w:ascii="Times New Roman" w:cs="Times New Roman" w:eastAsia="Times New Roman" w:hAnsi="Times New Roman"/>
-          <w:sz w:val="24"/>
-          <w:szCs w:val="24"/>
-          <w:rtl w:val="0"/>
-        </w:rPr>
-        <w:t xml:space="preserve">The reason Note is part of the primary key is because a Lesson can have multiple Notes</w:t>
-      </w:r>
-    </w:p>
-    <w:p>
-      <w:pPr>
-        <w:contextualSpacing w:val="0"/>
-      </w:pPr>
-      <w:r>
-        <w:rPr>
-          <w:rtl w:val="0"/>
-        </w:rPr>
-      </w:r>
-    </w:p>
-    <w:p>
-      <w:pPr>
-        <w:contextualSpacing w:val="0"/>
-      </w:pPr>
-      <w:r>
-        <w:rPr>
-          <w:rFonts w:ascii="Times New Roman" w:cs="Times New Roman" w:eastAsia="Times New Roman" w:hAnsi="Times New Roman"/>
-          <w:sz w:val="24"/>
-          <w:szCs w:val="24"/>
-          <w:rtl w:val="0"/>
-        </w:rPr>
-        <w:t xml:space="preserve">1nf:  No attributes are set-valued</w:t>
-      </w:r>
-    </w:p>
-    <w:p>
-      <w:pPr>
-        <w:contextualSpacing w:val="0"/>
-      </w:pPr>
-      <w:r>
-        <w:rPr>
-          <w:rFonts w:ascii="Times New Roman" w:cs="Times New Roman" w:eastAsia="Times New Roman" w:hAnsi="Times New Roman"/>
-          <w:sz w:val="24"/>
-          <w:szCs w:val="24"/>
-          <w:rtl w:val="0"/>
-        </w:rPr>
-        <w:t xml:space="preserve">2nf: No non-prime attributes</w:t>
-      </w:r>
-    </w:p>
-    <w:p>
-      <w:pPr>
-        <w:contextualSpacing w:val="0"/>
-      </w:pPr>
-      <w:r>
-        <w:rPr>
-          <w:rFonts w:ascii="Times New Roman" w:cs="Times New Roman" w:eastAsia="Times New Roman" w:hAnsi="Times New Roman"/>
-          <w:sz w:val="24"/>
-          <w:szCs w:val="24"/>
-          <w:rtl w:val="0"/>
-        </w:rPr>
-        <w:t xml:space="preserve">3nf: No non-trivial FDs</w:t>
+          <w:rtl w:val="0"/>
+        </w:rPr>
+      </w:r>
+    </w:p>
+    <w:p>
+      <w:pPr>
+        <w:contextualSpacing w:val="0"/>
+      </w:pPr>
+      <w:r>
+        <w:rPr>
+          <w:rtl w:val="0"/>
+        </w:rPr>
+      </w:r>
+    </w:p>
+    <w:p>
+      <w:pPr>
+        <w:contextualSpacing w:val="0"/>
+      </w:pPr>
+      <w:r>
+        <w:rPr>
+          <w:rtl w:val="0"/>
+        </w:rPr>
+      </w:r>
+    </w:p>
+    <w:p>
+      <w:pPr>
+        <w:contextualSpacing w:val="0"/>
+      </w:pPr>
+      <w:r>
+        <w:rPr>
+          <w:rtl w:val="0"/>
+        </w:rPr>
+      </w:r>
+    </w:p>
+    <w:p>
+      <w:pPr>
+        <w:contextualSpacing w:val="0"/>
+      </w:pPr>
+      <w:r>
+        <w:rPr>
+          <w:rtl w:val="0"/>
+        </w:rPr>
+      </w:r>
+    </w:p>
+    <w:p>
+      <w:pPr>
+        <w:contextualSpacing w:val="0"/>
+      </w:pPr>
+      <w:r>
+        <w:rPr>
+          <w:rtl w:val="0"/>
+        </w:rPr>
+      </w:r>
+    </w:p>
+    <w:p>
+      <w:pPr>
+        <w:contextualSpacing w:val="0"/>
+      </w:pPr>
+      <w:r>
+        <w:rPr>
+          <w:rtl w:val="0"/>
+        </w:rPr>
       </w:r>
     </w:p>
     <w:p>

</xml_diff>

<commit_message>
Sorry, should be last doc update
sex added to employee, sex added to client, phone number added to
employee, address added to office.
</commit_message>
<xml_diff>
--- a/doc/460P4Analysis.docx
+++ b/doc/460P4Analysis.docx
@@ -244,31 +244,31 @@
           <w:szCs w:val="24"/>
           <w:rtl w:val="0"/>
         </w:rPr>
-        <w:t xml:space="preserve">, firstName, middleName, lastName, Salary, sex)</w:t>
-      </w:r>
-    </w:p>
-    <w:p>
-      <w:pPr>
-        <w:contextualSpacing w:val="0"/>
-      </w:pPr>
-      <w:r>
-        <w:rPr>
-          <w:rtl w:val="0"/>
-        </w:rPr>
-      </w:r>
-    </w:p>
-    <w:p>
-      <w:pPr>
-        <w:contextualSpacing w:val="0"/>
-      </w:pPr>
-      <w:r>
-        <w:rPr>
-          <w:rFonts w:ascii="Times New Roman" w:cs="Times New Roman" w:eastAsia="Times New Roman" w:hAnsi="Times New Roman"/>
-          <w:sz w:val="24"/>
-          <w:szCs w:val="24"/>
-          <w:rtl w:val="0"/>
-        </w:rPr>
-        <w:t xml:space="preserve">FDs: IdNo -&gt; firstName, middleName, lastName, salary, sex</w:t>
+        <w:t xml:space="preserve">, firstName, middleName, lastName, Salary, sex, PhoneNum)</w:t>
+      </w:r>
+    </w:p>
+    <w:p>
+      <w:pPr>
+        <w:contextualSpacing w:val="0"/>
+      </w:pPr>
+      <w:r>
+        <w:rPr>
+          <w:rtl w:val="0"/>
+        </w:rPr>
+      </w:r>
+    </w:p>
+    <w:p>
+      <w:pPr>
+        <w:contextualSpacing w:val="0"/>
+      </w:pPr>
+      <w:r>
+        <w:rPr>
+          <w:rFonts w:ascii="Times New Roman" w:cs="Times New Roman" w:eastAsia="Times New Roman" w:hAnsi="Times New Roman"/>
+          <w:sz w:val="24"/>
+          <w:szCs w:val="24"/>
+          <w:rtl w:val="0"/>
+        </w:rPr>
+        <w:t xml:space="preserve">FDs: IdNo -&gt; firstName, middleName, lastName, salary, sex, PhoneNum</w:t>
       </w:r>
     </w:p>
     <w:p>
@@ -306,7 +306,7 @@
           <w:szCs w:val="24"/>
           <w:rtl w:val="0"/>
         </w:rPr>
-        <w:t xml:space="preserve">2nf: firstName, middleName, lastName, sex, and Salary, are FD on IdNo</w:t>
+        <w:t xml:space="preserve">2nf: firstName, middleName, lastName, sex, PhoneNum, and Salary, are FD on IdNo</w:t>
       </w:r>
     </w:p>
     <w:p>

</xml_diff>